<commit_message>
Amendments from final proof reading
</commit_message>
<xml_diff>
--- a/Thesis/Chapter2/Raw/Tables/c2FaultModels.docx
+++ b/Thesis/Chapter2/Raw/Tables/c2FaultModels.docx
@@ -229,27 +229,13 @@
               </w:rPr>
               <w:t xml:space="preserve"> et al</w:t>
             </w:r>
-          </w:p>
-          <w:p>
-            <w:pPr>
-              <w:pStyle w:val="BodyText"/>
-              <w:tabs>
-                <w:tab w:val="left" w:pos="2720"/>
-              </w:tabs>
-              <w:jc w:val="left"/>
-              <w:rPr>
-                <w:b/>
-                <w:sz w:val="22"/>
-                <w:szCs w:val="22"/>
-              </w:rPr>
-            </w:pPr>
-            <w:r>
-              <w:rPr>
-                <w:b/>
-                <w:sz w:val="22"/>
-                <w:szCs w:val="22"/>
-              </w:rPr>
-              <w:t>[BBM96]</w:t>
+            <w:r>
+              <w:rPr>
+                <w:b/>
+                <w:sz w:val="22"/>
+                <w:szCs w:val="22"/>
+              </w:rPr>
+              <w:t>, 1996</w:t>
             </w:r>
           </w:p>
         </w:tc>
@@ -450,6 +436,7 @@
               <w:rPr>
                 <w:b/>
                 <w:sz w:val="22"/>
+                <w:szCs w:val="22"/>
               </w:rPr>
             </w:pPr>
             <w:r>
@@ -459,26 +446,12 @@
               </w:rPr>
               <w:t>Tang et al</w:t>
             </w:r>
-          </w:p>
-          <w:p>
-            <w:pPr>
-              <w:pStyle w:val="BodyText"/>
-              <w:tabs>
-                <w:tab w:val="left" w:pos="2720"/>
-              </w:tabs>
-              <w:jc w:val="left"/>
-              <w:rPr>
-                <w:b/>
-                <w:sz w:val="22"/>
-                <w:szCs w:val="22"/>
-              </w:rPr>
-            </w:pPr>
-            <w:r>
-              <w:rPr>
-                <w:b/>
-                <w:sz w:val="22"/>
-              </w:rPr>
-              <w:t>[TKC99]</w:t>
+            <w:r>
+              <w:rPr>
+                <w:b/>
+                <w:sz w:val="22"/>
+              </w:rPr>
+              <w:t>., 1999</w:t>
             </w:r>
           </w:p>
         </w:tc>
@@ -646,35 +619,13 @@
               </w:rPr>
               <w:t xml:space="preserve"> et al</w:t>
             </w:r>
-          </w:p>
-          <w:p>
-            <w:pPr>
-              <w:pStyle w:val="BodyText"/>
-              <w:tabs>
-                <w:tab w:val="left" w:pos="2720"/>
-              </w:tabs>
-              <w:jc w:val="left"/>
-              <w:rPr>
-                <w:b/>
-                <w:sz w:val="22"/>
-                <w:szCs w:val="22"/>
-              </w:rPr>
-            </w:pPr>
-            <w:r>
-              <w:rPr>
-                <w:b/>
-                <w:sz w:val="22"/>
-                <w:szCs w:val="22"/>
-              </w:rPr>
-              <w:t>[E</w:t>
-            </w:r>
-            <w:r>
-              <w:rPr>
-                <w:b/>
-                <w:sz w:val="22"/>
-                <w:szCs w:val="22"/>
-              </w:rPr>
-              <w:t>EBGR99]</w:t>
+            <w:r>
+              <w:rPr>
+                <w:b/>
+                <w:sz w:val="22"/>
+                <w:szCs w:val="22"/>
+              </w:rPr>
+              <w:t>., 1999</w:t>
             </w:r>
           </w:p>
         </w:tc>
@@ -842,7 +793,15 @@
                 <w:sz w:val="22"/>
                 <w:szCs w:val="22"/>
               </w:rPr>
-              <w:t xml:space="preserve">Cartwright &amp; </w:t>
+              <w:t>Cartwright and</w:t>
+            </w:r>
+            <w:r>
+              <w:rPr>
+                <w:b/>
+                <w:sz w:val="22"/>
+                <w:szCs w:val="22"/>
+              </w:rPr>
+              <w:t xml:space="preserve"> </w:t>
             </w:r>
             <w:proofErr w:type="spellStart"/>
             <w:r>
@@ -854,27 +813,13 @@
               <w:t>Shepperd</w:t>
             </w:r>
             <w:proofErr w:type="spellEnd"/>
-          </w:p>
-          <w:p>
-            <w:pPr>
-              <w:pStyle w:val="BodyText"/>
-              <w:tabs>
-                <w:tab w:val="left" w:pos="2720"/>
-              </w:tabs>
-              <w:jc w:val="left"/>
-              <w:rPr>
-                <w:b/>
-                <w:sz w:val="22"/>
-                <w:szCs w:val="22"/>
-              </w:rPr>
-            </w:pPr>
-            <w:r>
-              <w:rPr>
-                <w:b/>
-                <w:sz w:val="22"/>
-                <w:szCs w:val="22"/>
-              </w:rPr>
-              <w:t>[CS00]</w:t>
+            <w:r>
+              <w:rPr>
+                <w:b/>
+                <w:sz w:val="22"/>
+                <w:szCs w:val="22"/>
+              </w:rPr>
+              <w:t>, 2000</w:t>
             </w:r>
           </w:p>
         </w:tc>
@@ -1038,29 +983,23 @@
                 <w:sz w:val="22"/>
                 <w:szCs w:val="22"/>
               </w:rPr>
-              <w:t xml:space="preserve"> &amp; Krishnan</w:t>
-            </w:r>
-          </w:p>
-          <w:p>
-            <w:pPr>
-              <w:pStyle w:val="BodyText"/>
-              <w:tabs>
-                <w:tab w:val="left" w:pos="2720"/>
-              </w:tabs>
-              <w:jc w:val="left"/>
-              <w:rPr>
-                <w:b/>
-                <w:sz w:val="22"/>
-                <w:szCs w:val="22"/>
-              </w:rPr>
-            </w:pPr>
-            <w:r>
-              <w:rPr>
-                <w:b/>
-                <w:sz w:val="22"/>
-                <w:szCs w:val="22"/>
-              </w:rPr>
-              <w:t>[SK03]</w:t>
+              <w:t xml:space="preserve"> and</w:t>
+            </w:r>
+            <w:r>
+              <w:rPr>
+                <w:b/>
+                <w:sz w:val="22"/>
+                <w:szCs w:val="22"/>
+              </w:rPr>
+              <w:t xml:space="preserve"> Krishnan</w:t>
+            </w:r>
+            <w:r>
+              <w:rPr>
+                <w:b/>
+                <w:sz w:val="22"/>
+                <w:szCs w:val="22"/>
+              </w:rPr>
+              <w:t>, 2003</w:t>
             </w:r>
           </w:p>
         </w:tc>
@@ -1186,15 +1125,7 @@
               <w:rPr>
                 <w:sz w:val="20"/>
               </w:rPr>
-              <w:t>fault-</w:t>
-            </w:r>
-            <w:bookmarkStart w:id="0" w:name="_GoBack"/>
-            <w:bookmarkEnd w:id="0"/>
-            <w:r>
-              <w:rPr>
-                <w:sz w:val="20"/>
-              </w:rPr>
-              <w:t>proneness</w:t>
+              <w:t>fault-proneness</w:t>
             </w:r>
           </w:p>
         </w:tc>
@@ -1230,43 +1161,13 @@
               </w:rPr>
               <w:t>Xu et al</w:t>
             </w:r>
-          </w:p>
-          <w:p>
-            <w:pPr>
-              <w:pStyle w:val="BodyText"/>
-              <w:tabs>
-                <w:tab w:val="left" w:pos="2720"/>
-              </w:tabs>
-              <w:jc w:val="left"/>
-              <w:rPr>
-                <w:b/>
-                <w:sz w:val="22"/>
-                <w:szCs w:val="22"/>
-              </w:rPr>
-            </w:pPr>
-            <w:r>
-              <w:rPr>
-                <w:b/>
-                <w:sz w:val="22"/>
-                <w:szCs w:val="22"/>
-              </w:rPr>
-              <w:t>[</w:t>
-            </w:r>
-            <w:r>
-              <w:rPr>
-                <w:b/>
-                <w:sz w:val="22"/>
-                <w:szCs w:val="22"/>
-              </w:rPr>
-              <w:t>XHC08</w:t>
-            </w:r>
-            <w:r>
-              <w:rPr>
-                <w:b/>
-                <w:sz w:val="22"/>
-                <w:szCs w:val="22"/>
-              </w:rPr>
-              <w:t>]</w:t>
+            <w:r>
+              <w:rPr>
+                <w:b/>
+                <w:sz w:val="22"/>
+                <w:szCs w:val="22"/>
+              </w:rPr>
+              <w:t>., 2008</w:t>
             </w:r>
           </w:p>
         </w:tc>
@@ -1432,29 +1333,25 @@
                 <w:sz w:val="22"/>
                 <w:szCs w:val="22"/>
               </w:rPr>
-              <w:t>Malhotra &amp; Jain</w:t>
-            </w:r>
-          </w:p>
-          <w:p>
-            <w:pPr>
-              <w:pStyle w:val="BodyText"/>
-              <w:tabs>
-                <w:tab w:val="left" w:pos="2720"/>
-              </w:tabs>
-              <w:jc w:val="left"/>
-              <w:rPr>
-                <w:b/>
-                <w:sz w:val="22"/>
-                <w:szCs w:val="22"/>
-              </w:rPr>
-            </w:pPr>
-            <w:r>
-              <w:rPr>
-                <w:b/>
-                <w:sz w:val="22"/>
-                <w:szCs w:val="22"/>
-              </w:rPr>
-              <w:t>[MJ12]</w:t>
+              <w:t>Malhotra and</w:t>
+            </w:r>
+            <w:bookmarkStart w:id="0" w:name="_GoBack"/>
+            <w:bookmarkEnd w:id="0"/>
+            <w:r>
+              <w:rPr>
+                <w:b/>
+                <w:sz w:val="22"/>
+                <w:szCs w:val="22"/>
+              </w:rPr>
+              <w:t xml:space="preserve"> Jain</w:t>
+            </w:r>
+            <w:r>
+              <w:rPr>
+                <w:b/>
+                <w:sz w:val="22"/>
+                <w:szCs w:val="22"/>
+              </w:rPr>
+              <w:t>, 2012</w:t>
             </w:r>
           </w:p>
         </w:tc>
@@ -3808,7 +3705,7 @@
 </file>
 
 <file path=customXml/itemProps1.xml><?xml version="1.0" encoding="utf-8"?>
-<ds:datastoreItem xmlns:ds="http://schemas.openxmlformats.org/officeDocument/2006/customXml" ds:itemID="{C9723369-E0EB-4217-8592-823715EA9558}">
+<ds:datastoreItem xmlns:ds="http://schemas.openxmlformats.org/officeDocument/2006/customXml" ds:itemID="{A9BA4BA4-5759-4E72-96F4-EF168308697C}">
   <ds:schemaRefs>
     <ds:schemaRef ds:uri="http://schemas.openxmlformats.org/officeDocument/2006/bibliography"/>
   </ds:schemaRefs>

</xml_diff>